<commit_message>
feat: made changes requested by mentor
</commit_message>
<xml_diff>
--- a/seminar/seminar.docx
+++ b/seminar/seminar.docx
@@ -388,7 +388,7 @@
     </w:p>
     <w:p>
       <w:pPr>
-        <w:pStyle w:val="Odlomakpopisa"/>
+        <w:pStyle w:val="ListParagraph"/>
         <w:numPr>
           <w:ilvl w:val="0"/>
           <w:numId w:val="1"/>
@@ -456,12 +456,10 @@
       <w:pPr>
         <w:ind w:firstLine="360"/>
       </w:pPr>
-      <w:bookmarkStart w:id="0" w:name="_GoBack"/>
-      <w:bookmarkEnd w:id="0"/>
-    </w:p>
-    <w:p>
-      <w:pPr>
-        <w:pStyle w:val="Odlomakpopisa"/>
+    </w:p>
+    <w:p>
+      <w:pPr>
+        <w:pStyle w:val="ListParagraph"/>
         <w:numPr>
           <w:ilvl w:val="0"/>
           <w:numId w:val="1"/>
@@ -500,7 +498,7 @@
       </w:pPr>
       <w:r>
         <w:rPr>
-          <w:rStyle w:val="Referencafusnote"/>
+          <w:rStyle w:val="FootnoteReference"/>
         </w:rPr>
         <w:footnoteReference w:id="1"/>
       </w:r>
@@ -537,7 +535,67 @@
       </w:r>
       <w:proofErr w:type="spellEnd"/>
       <w:r>
-        <w:t xml:space="preserve">. Osim njihovih poznatih projekata u kojima mreže pobjeđuju najbolje ljudske igrače u računalnim igrama, razvijaju i mreže za gore navedena područja. </w:t>
+        <w:t>. Osim njihovih poznatih projekata u kojima mreže pobjeđuju najbolje ljudske igrače u računalnim igrama, razvij</w:t>
+      </w:r>
+      <w:sdt>
+        <w:sdtPr>
+          <w:id w:val="1821534536"/>
+          <w:citation/>
+        </w:sdtPr>
+        <w:sdtContent>
+          <w:r>
+            <w:fldChar w:fldCharType="begin"/>
+          </w:r>
+          <w:r>
+            <w:instrText xml:space="preserve"> CITATION Git \l 1050 </w:instrText>
+          </w:r>
+          <w:r>
+            <w:fldChar w:fldCharType="separate"/>
+          </w:r>
+          <w:r>
+            <w:rPr>
+              <w:noProof/>
+            </w:rPr>
+            <w:t xml:space="preserve"> (Github gist, 2020)</w:t>
+          </w:r>
+          <w:r>
+            <w:fldChar w:fldCharType="end"/>
+          </w:r>
+        </w:sdtContent>
+      </w:sdt>
+      <w:sdt>
+        <w:sdtPr>
+          <w:id w:val="1486828911"/>
+          <w:citation/>
+        </w:sdtPr>
+        <w:sdtContent>
+          <w:r>
+            <w:fldChar w:fldCharType="begin"/>
+          </w:r>
+          <w:r>
+            <w:instrText xml:space="preserve"> CITATION Res \l 1050 </w:instrText>
+          </w:r>
+          <w:r>
+            <w:fldChar w:fldCharType="separate"/>
+          </w:r>
+          <w:r>
+            <w:rPr>
+              <w:noProof/>
+            </w:rPr>
+            <w:t xml:space="preserve"> (Researchgate, n.d.)</w:t>
+          </w:r>
+          <w:r>
+            <w:fldChar w:fldCharType="end"/>
+          </w:r>
+        </w:sdtContent>
+      </w:sdt>
+      <w:proofErr w:type="spellStart"/>
+      <w:r>
+        <w:t>aju</w:t>
+      </w:r>
+      <w:proofErr w:type="spellEnd"/>
+      <w:r>
+        <w:t xml:space="preserve"> i mreže za gore navedena područja. </w:t>
       </w:r>
       <w:r>
         <w:t xml:space="preserve">Vjerojatno najbolja mreža za prepoznavanje lica je </w:t>
@@ -695,16 +753,126 @@
         <w:t>.</w:t>
       </w:r>
       <w:r>
-        <w:t xml:space="preserve"> </w:t>
+        <w:t xml:space="preserve"> Koristi se kako bi dobili vektore značajki lica – koji se kasnije mogu usporediti sa vektorom </w:t>
       </w:r>
       <w:r>
         <w:lastRenderedPageBreak/>
-        <w:t>Koristi se kako bi dobili vektore značajki lica – koji se kasnije mogu usporediti sa vektorom značajki sa druge slike.</w:t>
-      </w:r>
-    </w:p>
-    <w:p>
-      <w:pPr>
-        <w:pStyle w:val="Odlomakpopisa"/>
+        <w:t>značajki sa druge slike.</w:t>
+      </w:r>
+      <w:r>
+        <w:t xml:space="preserve"> </w:t>
+      </w:r>
+      <w:r>
+        <w:rPr>
+          <w:rStyle w:val="FootnoteReference"/>
+        </w:rPr>
+        <w:footnoteReference w:id="2"/>
+      </w:r>
+      <w:r>
+        <w:t xml:space="preserve">Sastoji se od ulaznog sloja (ulazna slika), 5 </w:t>
+      </w:r>
+      <w:proofErr w:type="spellStart"/>
+      <w:r>
+        <w:t>konvolucijskih</w:t>
+      </w:r>
+      <w:proofErr w:type="spellEnd"/>
+      <w:r>
+        <w:t xml:space="preserve"> slojeva sa povećavajućim brojem neurona (64, 128, 256, 512, 512) </w:t>
+      </w:r>
+      <w:bookmarkStart w:id="0" w:name="_GoBack"/>
+      <w:bookmarkEnd w:id="0"/>
+      <w:r>
+        <w:t>te dva sl</w:t>
+      </w:r>
+      <w:r>
+        <w:t>o</w:t>
+      </w:r>
+      <w:r>
+        <w:t xml:space="preserve">ja na kraju sa 4096 neurona. Na cijelom modelu koristi popularnu </w:t>
+      </w:r>
+      <w:proofErr w:type="spellStart"/>
+      <w:r>
+        <w:rPr>
+          <w:i/>
+          <w:iCs/>
+        </w:rPr>
+        <w:t>rectifier</w:t>
+      </w:r>
+      <w:proofErr w:type="spellEnd"/>
+      <w:r>
+        <w:t xml:space="preserve"> aktivacijsku funkciju.</w:t>
+      </w:r>
+    </w:p>
+    <w:p>
+      <w:pPr>
+        <w:pStyle w:val="Caption"/>
+        <w:jc w:val="center"/>
+      </w:pPr>
+      <w:r>
+        <w:rPr>
+          <w:noProof/>
+        </w:rPr>
+        <w:drawing>
+          <wp:inline distT="0" distB="0" distL="0" distR="0" wp14:anchorId="50394D1D" wp14:editId="15D0702C">
+            <wp:extent cx="4016375" cy="1397000"/>
+            <wp:effectExtent l="0" t="0" r="0" b="0"/>
+            <wp:docPr id="12" name="Picture 12"/>
+            <wp:cNvGraphicFramePr>
+              <a:graphicFrameLocks xmlns:a="http://schemas.openxmlformats.org/drawingml/2006/main" noChangeAspect="1"/>
+            </wp:cNvGraphicFramePr>
+            <a:graphic xmlns:a="http://schemas.openxmlformats.org/drawingml/2006/main">
+              <a:graphicData uri="http://schemas.openxmlformats.org/drawingml/2006/picture">
+                <pic:pic xmlns:pic="http://schemas.openxmlformats.org/drawingml/2006/picture">
+                  <pic:nvPicPr>
+                    <pic:cNvPr id="12" name="VGG-Face-network-architecture.png"/>
+                    <pic:cNvPicPr/>
+                  </pic:nvPicPr>
+                  <pic:blipFill>
+                    <a:blip r:embed="rId8">
+                      <a:extLst>
+                        <a:ext uri="{28A0092B-C50C-407E-A947-70E740481C1C}">
+                          <a14:useLocalDpi xmlns:a14="http://schemas.microsoft.com/office/drawing/2010/main" val="0"/>
+                        </a:ext>
+                      </a:extLst>
+                    </a:blip>
+                    <a:stretch>
+                      <a:fillRect/>
+                    </a:stretch>
+                  </pic:blipFill>
+                  <pic:spPr>
+                    <a:xfrm>
+                      <a:off x="0" y="0"/>
+                      <a:ext cx="4017011" cy="1397221"/>
+                    </a:xfrm>
+                    <a:prstGeom prst="rect">
+                      <a:avLst/>
+                    </a:prstGeom>
+                  </pic:spPr>
+                </pic:pic>
+              </a:graphicData>
+            </a:graphic>
+          </wp:inline>
+        </w:drawing>
+      </w:r>
+      <w:r>
+        <w:br/>
+        <w:t xml:space="preserve">Slika </w:t>
+      </w:r>
+      <w:fldSimple w:instr=" SEQ Slika \* ARABIC ">
+        <w:r>
+          <w:rPr>
+            <w:noProof/>
+          </w:rPr>
+          <w:t>1</w:t>
+        </w:r>
+      </w:fldSimple>
+      <w:r>
+        <w:t>Prikaz VggFace2 mreže</w:t>
+      </w:r>
+    </w:p>
+    <w:p>
+      <w:pPr>
+        <w:pStyle w:val="ListParagraph"/>
         <w:numPr>
           <w:ilvl w:val="0"/>
           <w:numId w:val="1"/>
@@ -720,9 +888,9 @@
       </w:pPr>
       <w:r>
         <w:rPr>
-          <w:rStyle w:val="Referencafusnote"/>
-        </w:rPr>
-        <w:footnoteReference w:id="2"/>
+          <w:rStyle w:val="FootnoteReference"/>
+        </w:rPr>
+        <w:footnoteReference w:id="3"/>
       </w:r>
       <w:r>
         <w:t>Prepoznavanje lica može se podijeliti na dva zadatka: verifikacija i identifikacija. Verifikacija je 1-1 usporedba lica s poznatim identitetom, a odgovara na pitanje jeli to ta osoba? Identifikacija je 1-više mapiranje</w:t>
@@ -836,7 +1004,7 @@
     </w:p>
     <w:p>
       <w:pPr>
-        <w:pStyle w:val="Opisslike"/>
+        <w:pStyle w:val="Caption"/>
         <w:jc w:val="center"/>
       </w:pPr>
       <w:r>
@@ -862,7 +1030,7 @@
                     </pic:cNvPicPr>
                   </pic:nvPicPr>
                   <pic:blipFill>
-                    <a:blip r:embed="rId8">
+                    <a:blip r:embed="rId9">
                       <a:extLst>
                         <a:ext uri="{28A0092B-C50C-407E-A947-70E740481C1C}">
                           <a14:useLocalDpi xmlns:a14="http://schemas.microsoft.com/office/drawing/2010/main" val="0"/>
@@ -897,27 +1065,14 @@
         <w:br/>
         <w:t xml:space="preserve">Slika </w:t>
       </w:r>
-      <w:r>
-        <w:fldChar w:fldCharType="begin"/>
-      </w:r>
-      <w:r>
-        <w:instrText xml:space="preserve"> SEQ Slika \* ARABIC </w:instrText>
-      </w:r>
-      <w:r>
-        <w:fldChar w:fldCharType="separate"/>
-      </w:r>
-      <w:r>
-        <w:rPr>
-          <w:noProof/>
-        </w:rPr>
-        <w:t>1</w:t>
-      </w:r>
-      <w:r>
-        <w:rPr>
-          <w:noProof/>
-        </w:rPr>
-        <w:fldChar w:fldCharType="end"/>
-      </w:r>
+      <w:fldSimple w:instr=" SEQ Slika \* ARABIC ">
+        <w:r>
+          <w:rPr>
+            <w:noProof/>
+          </w:rPr>
+          <w:t>2</w:t>
+        </w:r>
+      </w:fldSimple>
       <w:r>
         <w:t xml:space="preserve"> Sharon Stone, </w:t>
       </w:r>
@@ -929,7 +1084,7 @@
     </w:p>
     <w:p>
       <w:pPr>
-        <w:pStyle w:val="Opisslike"/>
+        <w:pStyle w:val="Caption"/>
         <w:jc w:val="center"/>
       </w:pPr>
       <w:r>
@@ -954,7 +1109,7 @@
                     </pic:cNvPicPr>
                   </pic:nvPicPr>
                   <pic:blipFill>
-                    <a:blip r:embed="rId9">
+                    <a:blip r:embed="rId10">
                       <a:extLst>
                         <a:ext uri="{28A0092B-C50C-407E-A947-70E740481C1C}">
                           <a14:useLocalDpi xmlns:a14="http://schemas.microsoft.com/office/drawing/2010/main" val="0"/>
@@ -991,27 +1146,14 @@
       <w:r>
         <w:t xml:space="preserve">Slika </w:t>
       </w:r>
-      <w:r>
-        <w:fldChar w:fldCharType="begin"/>
-      </w:r>
-      <w:r>
-        <w:instrText xml:space="preserve"> SEQ Slika \* ARABIC </w:instrText>
-      </w:r>
-      <w:r>
-        <w:fldChar w:fldCharType="separate"/>
-      </w:r>
-      <w:r>
-        <w:rPr>
-          <w:noProof/>
-        </w:rPr>
-        <w:t>2</w:t>
-      </w:r>
-      <w:r>
-        <w:rPr>
-          <w:noProof/>
-        </w:rPr>
-        <w:fldChar w:fldCharType="end"/>
-      </w:r>
+      <w:fldSimple w:instr=" SEQ Slika \* ARABIC ">
+        <w:r>
+          <w:rPr>
+            <w:noProof/>
+          </w:rPr>
+          <w:t>3</w:t>
+        </w:r>
+      </w:fldSimple>
       <w:r>
         <w:t xml:space="preserve"> Nakon </w:t>
       </w:r>
@@ -1142,8 +1284,898 @@
     <w:p>
       <w:pPr>
         <w:ind w:firstLine="708"/>
-      </w:pPr>
-      <w:r>
+        <w:rPr>
+          <w:lang w:val="pl-PL"/>
+        </w:rPr>
+      </w:pPr>
+      <w:r>
+        <w:rPr>
+          <w:rStyle w:val="FootnoteReference"/>
+        </w:rPr>
+        <w:footnoteReference w:id="4"/>
+      </w:r>
+      <w:proofErr w:type="spellStart"/>
+      <w:r>
+        <w:t>Kosinusova</w:t>
+      </w:r>
+      <w:proofErr w:type="spellEnd"/>
+      <w:r>
+        <w:t xml:space="preserve"> udaljenost mjera </w:t>
+      </w:r>
+      <w:r>
+        <w:t xml:space="preserve">je </w:t>
+      </w:r>
+      <w:r>
+        <w:t xml:space="preserve">sličnosti dva vektora. Dva vektora jednake orijentacije imaju sličnost 1, a suprotne </w:t>
+      </w:r>
+      <w:r>
+        <w:rPr>
+          <w:lang w:val="pl-PL"/>
+        </w:rPr>
+        <w:t>-1</w:t>
+      </w:r>
+      <w:r>
+        <w:rPr>
+          <w:lang w:val="pl-PL"/>
+        </w:rPr>
+        <w:t xml:space="preserve">. </w:t>
+      </w:r>
+      <w:proofErr w:type="spellStart"/>
+      <w:r>
+        <w:rPr>
+          <w:lang w:val="pl-PL"/>
+        </w:rPr>
+        <w:t>Dva</w:t>
+      </w:r>
+      <w:proofErr w:type="spellEnd"/>
+      <w:r>
+        <w:rPr>
+          <w:lang w:val="pl-PL"/>
+        </w:rPr>
+        <w:t xml:space="preserve"> </w:t>
+      </w:r>
+      <w:proofErr w:type="spellStart"/>
+      <w:r>
+        <w:rPr>
+          <w:lang w:val="pl-PL"/>
+        </w:rPr>
+        <w:t>okomita</w:t>
+      </w:r>
+      <w:proofErr w:type="spellEnd"/>
+      <w:r>
+        <w:rPr>
+          <w:lang w:val="pl-PL"/>
+        </w:rPr>
+        <w:t xml:space="preserve"> </w:t>
+      </w:r>
+      <w:proofErr w:type="spellStart"/>
+      <w:r>
+        <w:rPr>
+          <w:lang w:val="pl-PL"/>
+        </w:rPr>
+        <w:t>vektora</w:t>
+      </w:r>
+      <w:proofErr w:type="spellEnd"/>
+      <w:r>
+        <w:rPr>
+          <w:lang w:val="pl-PL"/>
+        </w:rPr>
+        <w:t xml:space="preserve"> </w:t>
+      </w:r>
+      <w:proofErr w:type="spellStart"/>
+      <w:r>
+        <w:rPr>
+          <w:lang w:val="pl-PL"/>
+        </w:rPr>
+        <w:t>imaju</w:t>
+      </w:r>
+      <w:proofErr w:type="spellEnd"/>
+      <w:r>
+        <w:rPr>
+          <w:lang w:val="pl-PL"/>
+        </w:rPr>
+        <w:t xml:space="preserve"> </w:t>
+      </w:r>
+      <w:proofErr w:type="spellStart"/>
+      <w:r>
+        <w:rPr>
+          <w:lang w:val="pl-PL"/>
+        </w:rPr>
+        <w:t>sličnost</w:t>
+      </w:r>
+      <w:proofErr w:type="spellEnd"/>
+      <w:r>
+        <w:rPr>
+          <w:lang w:val="pl-PL"/>
+        </w:rPr>
+        <w:t xml:space="preserve"> 0.</w:t>
+      </w:r>
+      <w:r>
+        <w:rPr>
+          <w:lang w:val="pl-PL"/>
+        </w:rPr>
+        <w:t xml:space="preserve"> Dana je </w:t>
+      </w:r>
+      <w:proofErr w:type="spellStart"/>
+      <w:r>
+        <w:rPr>
+          <w:lang w:val="pl-PL"/>
+        </w:rPr>
+        <w:t>sljedećom</w:t>
+      </w:r>
+      <w:proofErr w:type="spellEnd"/>
+      <w:r>
+        <w:rPr>
+          <w:lang w:val="pl-PL"/>
+        </w:rPr>
+        <w:t xml:space="preserve"> formułom</w:t>
+      </w:r>
+    </w:p>
+    <w:p>
+      <w:pPr>
+        <w:ind w:firstLine="708"/>
+        <w:rPr>
+          <w:lang w:val="pl-PL"/>
+        </w:rPr>
+      </w:pPr>
+      <w:r>
+        <w:rPr>
+          <w:noProof/>
+          <w:lang w:val="pl-PL"/>
+        </w:rPr>
+        <w:drawing>
+          <wp:inline distT="0" distB="0" distL="0" distR="0" wp14:anchorId="10E2E0D2" wp14:editId="6C3337B0">
+            <wp:extent cx="2971800" cy="812800"/>
+            <wp:effectExtent l="0" t="0" r="0" b="0"/>
+            <wp:docPr id="2" name="Graphic 2"/>
+            <wp:cNvGraphicFramePr>
+              <a:graphicFrameLocks xmlns:a="http://schemas.openxmlformats.org/drawingml/2006/main" noChangeAspect="1"/>
+            </wp:cNvGraphicFramePr>
+            <a:graphic xmlns:a="http://schemas.openxmlformats.org/drawingml/2006/main">
+              <a:graphicData uri="http://schemas.openxmlformats.org/drawingml/2006/picture">
+                <pic:pic xmlns:pic="http://schemas.openxmlformats.org/drawingml/2006/picture">
+                  <pic:nvPicPr>
+                    <pic:cNvPr id="2" name="1d94e5903f7936d3c131e040ef2c51b473dd071d.svg"/>
+                    <pic:cNvPicPr/>
+                  </pic:nvPicPr>
+                  <pic:blipFill>
+                    <a:blip r:embed="rId11">
+                      <a:extLst>
+                        <a:ext uri="{28A0092B-C50C-407E-A947-70E740481C1C}">
+                          <a14:useLocalDpi xmlns:a14="http://schemas.microsoft.com/office/drawing/2010/main" val="0"/>
+                        </a:ext>
+                        <a:ext uri="{96DAC541-7B7A-43D3-8B79-37D633B846F1}">
+                          <asvg:svgBlip xmlns:asvg="http://schemas.microsoft.com/office/drawing/2016/SVG/main" r:embed="rId12"/>
+                        </a:ext>
+                      </a:extLst>
+                    </a:blip>
+                    <a:stretch>
+                      <a:fillRect/>
+                    </a:stretch>
+                  </pic:blipFill>
+                  <pic:spPr>
+                    <a:xfrm>
+                      <a:off x="0" y="0"/>
+                      <a:ext cx="2971800" cy="812800"/>
+                    </a:xfrm>
+                    <a:prstGeom prst="rect">
+                      <a:avLst/>
+                    </a:prstGeom>
+                  </pic:spPr>
+                </pic:pic>
+              </a:graphicData>
+            </a:graphic>
+          </wp:inline>
+        </w:drawing>
+      </w:r>
+    </w:p>
+    <w:p>
+      <w:pPr>
+        <w:spacing w:line="259" w:lineRule="auto"/>
+        <w:jc w:val="left"/>
+        <w:rPr>
+          <w:lang w:val="pl-PL"/>
+        </w:rPr>
+      </w:pPr>
+    </w:p>
+    <w:p>
+      <w:pPr>
+        <w:spacing w:line="259" w:lineRule="auto"/>
+        <w:ind w:firstLine="708"/>
+        <w:jc w:val="left"/>
+        <w:rPr>
+          <w:lang w:val="pl-PL"/>
+        </w:rPr>
+      </w:pPr>
+      <w:r>
+        <w:rPr>
+          <w:rStyle w:val="FootnoteReference"/>
+          <w:lang w:val="pl-PL"/>
+        </w:rPr>
+        <w:footnoteReference w:id="5"/>
+      </w:r>
+      <w:proofErr w:type="spellStart"/>
+      <w:r>
+        <w:rPr>
+          <w:lang w:val="pl-PL"/>
+        </w:rPr>
+        <w:t>Euklidksa</w:t>
+      </w:r>
+      <w:proofErr w:type="spellEnd"/>
+      <w:r>
+        <w:rPr>
+          <w:lang w:val="pl-PL"/>
+        </w:rPr>
+        <w:t xml:space="preserve"> </w:t>
+      </w:r>
+      <w:proofErr w:type="spellStart"/>
+      <w:r>
+        <w:rPr>
+          <w:lang w:val="pl-PL"/>
+        </w:rPr>
+        <w:t>udaljenost</w:t>
+      </w:r>
+      <w:proofErr w:type="spellEnd"/>
+      <w:r>
+        <w:rPr>
+          <w:lang w:val="pl-PL"/>
+        </w:rPr>
+        <w:t xml:space="preserve"> je </w:t>
+      </w:r>
+      <w:proofErr w:type="spellStart"/>
+      <w:r>
+        <w:rPr>
+          <w:lang w:val="pl-PL"/>
+        </w:rPr>
+        <w:t>ordinalna</w:t>
+      </w:r>
+      <w:proofErr w:type="spellEnd"/>
+      <w:r>
+        <w:rPr>
+          <w:lang w:val="pl-PL"/>
+        </w:rPr>
+        <w:t xml:space="preserve"> </w:t>
+      </w:r>
+      <w:proofErr w:type="spellStart"/>
+      <w:r>
+        <w:rPr>
+          <w:lang w:val="pl-PL"/>
+        </w:rPr>
+        <w:t>udaljenost</w:t>
+      </w:r>
+      <w:proofErr w:type="spellEnd"/>
+      <w:r>
+        <w:rPr>
+          <w:lang w:val="pl-PL"/>
+        </w:rPr>
+        <w:t xml:space="preserve"> </w:t>
+      </w:r>
+      <w:proofErr w:type="spellStart"/>
+      <w:r>
+        <w:rPr>
+          <w:lang w:val="pl-PL"/>
+        </w:rPr>
+        <w:t>dvije</w:t>
+      </w:r>
+      <w:proofErr w:type="spellEnd"/>
+      <w:r>
+        <w:rPr>
+          <w:lang w:val="pl-PL"/>
+        </w:rPr>
+        <w:t xml:space="preserve"> </w:t>
+      </w:r>
+      <w:proofErr w:type="spellStart"/>
+      <w:r>
+        <w:rPr>
+          <w:lang w:val="pl-PL"/>
+        </w:rPr>
+        <w:t>točke</w:t>
+      </w:r>
+      <w:proofErr w:type="spellEnd"/>
+      <w:r>
+        <w:rPr>
+          <w:lang w:val="pl-PL"/>
+        </w:rPr>
+        <w:t xml:space="preserve"> u </w:t>
+      </w:r>
+      <w:proofErr w:type="spellStart"/>
+      <w:r>
+        <w:rPr>
+          <w:lang w:val="pl-PL"/>
+        </w:rPr>
+        <w:t>euklidskom</w:t>
+      </w:r>
+      <w:proofErr w:type="spellEnd"/>
+      <w:r>
+        <w:rPr>
+          <w:lang w:val="pl-PL"/>
+        </w:rPr>
+        <w:t xml:space="preserve"> </w:t>
+      </w:r>
+      <w:proofErr w:type="spellStart"/>
+      <w:r>
+        <w:rPr>
+          <w:lang w:val="pl-PL"/>
+        </w:rPr>
+        <w:t>prostoru</w:t>
+      </w:r>
+      <w:proofErr w:type="spellEnd"/>
+      <w:r>
+        <w:rPr>
+          <w:lang w:val="pl-PL"/>
+        </w:rPr>
+        <w:t xml:space="preserve">. </w:t>
+      </w:r>
+      <w:proofErr w:type="spellStart"/>
+      <w:r>
+        <w:rPr>
+          <w:lang w:val="pl-PL"/>
+        </w:rPr>
+        <w:t>Poziciju</w:t>
+      </w:r>
+      <w:proofErr w:type="spellEnd"/>
+      <w:r>
+        <w:rPr>
+          <w:lang w:val="pl-PL"/>
+        </w:rPr>
+        <w:t xml:space="preserve"> </w:t>
+      </w:r>
+      <w:proofErr w:type="spellStart"/>
+      <w:r>
+        <w:rPr>
+          <w:lang w:val="pl-PL"/>
+        </w:rPr>
+        <w:t>neke</w:t>
+      </w:r>
+      <w:proofErr w:type="spellEnd"/>
+      <w:r>
+        <w:rPr>
+          <w:lang w:val="pl-PL"/>
+        </w:rPr>
+        <w:t xml:space="preserve"> </w:t>
+      </w:r>
+      <w:proofErr w:type="spellStart"/>
+      <w:r>
+        <w:rPr>
+          <w:lang w:val="pl-PL"/>
+        </w:rPr>
+        <w:t>točke</w:t>
+      </w:r>
+      <w:proofErr w:type="spellEnd"/>
+      <w:r>
+        <w:rPr>
+          <w:lang w:val="pl-PL"/>
+        </w:rPr>
+        <w:t xml:space="preserve"> </w:t>
+      </w:r>
+      <w:proofErr w:type="spellStart"/>
+      <w:r>
+        <w:rPr>
+          <w:lang w:val="pl-PL"/>
+        </w:rPr>
+        <w:t>možemo</w:t>
+      </w:r>
+      <w:proofErr w:type="spellEnd"/>
+      <w:r>
+        <w:rPr>
+          <w:lang w:val="pl-PL"/>
+        </w:rPr>
+        <w:t xml:space="preserve"> </w:t>
+      </w:r>
+      <w:proofErr w:type="spellStart"/>
+      <w:r>
+        <w:rPr>
+          <w:lang w:val="pl-PL"/>
+        </w:rPr>
+        <w:t>predstaviti</w:t>
+      </w:r>
+      <w:proofErr w:type="spellEnd"/>
+      <w:r>
+        <w:rPr>
+          <w:lang w:val="pl-PL"/>
+        </w:rPr>
+        <w:t xml:space="preserve"> </w:t>
+      </w:r>
+      <w:proofErr w:type="spellStart"/>
+      <w:r>
+        <w:rPr>
+          <w:lang w:val="pl-PL"/>
+        </w:rPr>
+        <w:t>euklidskim</w:t>
+      </w:r>
+      <w:proofErr w:type="spellEnd"/>
+      <w:r>
+        <w:rPr>
+          <w:lang w:val="pl-PL"/>
+        </w:rPr>
+        <w:t xml:space="preserve"> </w:t>
+      </w:r>
+      <w:proofErr w:type="spellStart"/>
+      <w:r>
+        <w:rPr>
+          <w:lang w:val="pl-PL"/>
+        </w:rPr>
+        <w:t>vektorom</w:t>
+      </w:r>
+      <w:proofErr w:type="spellEnd"/>
+      <w:r>
+        <w:rPr>
+          <w:lang w:val="pl-PL"/>
+        </w:rPr>
+        <w:t xml:space="preserve"> (</w:t>
+      </w:r>
+      <w:proofErr w:type="spellStart"/>
+      <w:r>
+        <w:rPr>
+          <w:lang w:val="pl-PL"/>
+        </w:rPr>
+        <w:t>početak</w:t>
+      </w:r>
+      <w:proofErr w:type="spellEnd"/>
+      <w:r>
+        <w:rPr>
+          <w:lang w:val="pl-PL"/>
+        </w:rPr>
+        <w:t xml:space="preserve"> u </w:t>
+      </w:r>
+      <w:proofErr w:type="spellStart"/>
+      <w:r>
+        <w:rPr>
+          <w:lang w:val="pl-PL"/>
+        </w:rPr>
+        <w:t>ishodištu</w:t>
+      </w:r>
+      <w:proofErr w:type="spellEnd"/>
+      <w:r>
+        <w:rPr>
+          <w:lang w:val="pl-PL"/>
+        </w:rPr>
+        <w:t xml:space="preserve"> i kraj u </w:t>
+      </w:r>
+      <w:proofErr w:type="spellStart"/>
+      <w:r>
+        <w:rPr>
+          <w:lang w:val="pl-PL"/>
+        </w:rPr>
+        <w:t>točki</w:t>
+      </w:r>
+      <w:proofErr w:type="spellEnd"/>
+      <w:r>
+        <w:rPr>
+          <w:lang w:val="pl-PL"/>
+        </w:rPr>
+        <w:t xml:space="preserve">). </w:t>
+      </w:r>
+      <w:proofErr w:type="spellStart"/>
+      <w:r>
+        <w:rPr>
+          <w:lang w:val="pl-PL"/>
+        </w:rPr>
+        <w:t>Ako</w:t>
+      </w:r>
+      <w:proofErr w:type="spellEnd"/>
+      <w:r>
+        <w:rPr>
+          <w:lang w:val="pl-PL"/>
+        </w:rPr>
+        <w:t xml:space="preserve"> </w:t>
+      </w:r>
+      <w:proofErr w:type="spellStart"/>
+      <w:r>
+        <w:rPr>
+          <w:lang w:val="pl-PL"/>
+        </w:rPr>
+        <w:t>su</w:t>
+      </w:r>
+      <w:proofErr w:type="spellEnd"/>
+      <w:r>
+        <w:rPr>
+          <w:lang w:val="pl-PL"/>
+        </w:rPr>
+        <w:t xml:space="preserve"> </w:t>
+      </w:r>
+      <w:proofErr w:type="spellStart"/>
+      <w:r>
+        <w:rPr>
+          <w:lang w:val="pl-PL"/>
+        </w:rPr>
+        <w:t>vektori</w:t>
+      </w:r>
+      <w:proofErr w:type="spellEnd"/>
+      <w:r>
+        <w:rPr>
+          <w:lang w:val="pl-PL"/>
+        </w:rPr>
+        <w:t xml:space="preserve"> </w:t>
+      </w:r>
+      <w:proofErr w:type="spellStart"/>
+      <w:r>
+        <w:rPr>
+          <w:lang w:val="pl-PL"/>
+        </w:rPr>
+        <w:t>značajki</w:t>
+      </w:r>
+      <w:proofErr w:type="spellEnd"/>
+      <w:r>
+        <w:rPr>
+          <w:lang w:val="pl-PL"/>
+        </w:rPr>
+        <w:t xml:space="preserve"> </w:t>
+      </w:r>
+      <w:proofErr w:type="spellStart"/>
+      <w:r>
+        <w:rPr>
+          <w:lang w:val="pl-PL"/>
+        </w:rPr>
+        <w:t>predstavljeni</w:t>
+      </w:r>
+      <w:proofErr w:type="spellEnd"/>
+      <w:r>
+        <w:rPr>
+          <w:lang w:val="pl-PL"/>
+        </w:rPr>
+        <w:t xml:space="preserve"> </w:t>
+      </w:r>
+      <w:proofErr w:type="spellStart"/>
+      <w:r>
+        <w:rPr>
+          <w:lang w:val="pl-PL"/>
+        </w:rPr>
+        <w:t>kao</w:t>
+      </w:r>
+      <w:proofErr w:type="spellEnd"/>
+      <w:r>
+        <w:rPr>
+          <w:lang w:val="pl-PL"/>
+        </w:rPr>
+        <w:t xml:space="preserve"> </w:t>
+      </w:r>
+      <w:proofErr w:type="spellStart"/>
+      <w:r>
+        <w:rPr>
+          <w:lang w:val="pl-PL"/>
+        </w:rPr>
+        <w:t>euklidski</w:t>
+      </w:r>
+      <w:proofErr w:type="spellEnd"/>
+      <w:r>
+        <w:rPr>
+          <w:lang w:val="pl-PL"/>
+        </w:rPr>
+        <w:t xml:space="preserve"> </w:t>
+      </w:r>
+      <w:proofErr w:type="spellStart"/>
+      <w:r>
+        <w:rPr>
+          <w:lang w:val="pl-PL"/>
+        </w:rPr>
+        <w:t>vektori</w:t>
+      </w:r>
+      <w:proofErr w:type="spellEnd"/>
+      <w:r>
+        <w:rPr>
+          <w:lang w:val="pl-PL"/>
+        </w:rPr>
+        <w:t xml:space="preserve">, </w:t>
+      </w:r>
+      <w:proofErr w:type="spellStart"/>
+      <w:r>
+        <w:rPr>
+          <w:lang w:val="pl-PL"/>
+        </w:rPr>
+        <w:t>onda</w:t>
+      </w:r>
+      <w:proofErr w:type="spellEnd"/>
+      <w:r>
+        <w:rPr>
+          <w:lang w:val="pl-PL"/>
+        </w:rPr>
+        <w:t xml:space="preserve"> je </w:t>
+      </w:r>
+      <w:proofErr w:type="spellStart"/>
+      <w:r>
+        <w:rPr>
+          <w:lang w:val="pl-PL"/>
+        </w:rPr>
+        <w:t>euklidska</w:t>
+      </w:r>
+      <w:proofErr w:type="spellEnd"/>
+      <w:r>
+        <w:rPr>
+          <w:lang w:val="pl-PL"/>
+        </w:rPr>
+        <w:t xml:space="preserve"> </w:t>
+      </w:r>
+      <w:proofErr w:type="spellStart"/>
+      <w:r>
+        <w:rPr>
+          <w:lang w:val="pl-PL"/>
+        </w:rPr>
+        <w:t>udaljenost</w:t>
+      </w:r>
+      <w:proofErr w:type="spellEnd"/>
+      <w:r>
+        <w:rPr>
+          <w:lang w:val="pl-PL"/>
+        </w:rPr>
+        <w:t xml:space="preserve"> </w:t>
+      </w:r>
+      <w:proofErr w:type="spellStart"/>
+      <w:r>
+        <w:rPr>
+          <w:lang w:val="pl-PL"/>
+        </w:rPr>
+        <w:t>tih</w:t>
+      </w:r>
+      <w:proofErr w:type="spellEnd"/>
+      <w:r>
+        <w:rPr>
+          <w:lang w:val="pl-PL"/>
+        </w:rPr>
+        <w:t xml:space="preserve"> </w:t>
+      </w:r>
+      <w:proofErr w:type="spellStart"/>
+      <w:r>
+        <w:rPr>
+          <w:lang w:val="pl-PL"/>
+        </w:rPr>
+        <w:t>vektora</w:t>
+      </w:r>
+      <w:proofErr w:type="spellEnd"/>
+      <w:r>
+        <w:rPr>
+          <w:lang w:val="pl-PL"/>
+        </w:rPr>
+        <w:t xml:space="preserve"> </w:t>
+      </w:r>
+      <w:proofErr w:type="spellStart"/>
+      <w:r>
+        <w:rPr>
+          <w:lang w:val="pl-PL"/>
+        </w:rPr>
+        <w:t>zapravo</w:t>
+      </w:r>
+      <w:proofErr w:type="spellEnd"/>
+      <w:r>
+        <w:rPr>
+          <w:lang w:val="pl-PL"/>
+        </w:rPr>
+        <w:t xml:space="preserve"> </w:t>
+      </w:r>
+      <w:proofErr w:type="spellStart"/>
+      <w:r>
+        <w:rPr>
+          <w:lang w:val="pl-PL"/>
+        </w:rPr>
+        <w:t>euklidska</w:t>
+      </w:r>
+      <w:proofErr w:type="spellEnd"/>
+      <w:r>
+        <w:rPr>
+          <w:lang w:val="pl-PL"/>
+        </w:rPr>
+        <w:t xml:space="preserve"> </w:t>
+      </w:r>
+      <w:proofErr w:type="spellStart"/>
+      <w:r>
+        <w:rPr>
+          <w:lang w:val="pl-PL"/>
+        </w:rPr>
+        <w:t>udaljenost</w:t>
+      </w:r>
+      <w:proofErr w:type="spellEnd"/>
+      <w:r>
+        <w:rPr>
+          <w:lang w:val="pl-PL"/>
+        </w:rPr>
+        <w:t xml:space="preserve"> </w:t>
+      </w:r>
+      <w:proofErr w:type="spellStart"/>
+      <w:r>
+        <w:rPr>
+          <w:lang w:val="pl-PL"/>
+        </w:rPr>
+        <w:t>krajnjih</w:t>
+      </w:r>
+      <w:proofErr w:type="spellEnd"/>
+      <w:r>
+        <w:rPr>
+          <w:lang w:val="pl-PL"/>
+        </w:rPr>
+        <w:t xml:space="preserve"> </w:t>
+      </w:r>
+      <w:proofErr w:type="spellStart"/>
+      <w:r>
+        <w:rPr>
+          <w:lang w:val="pl-PL"/>
+        </w:rPr>
+        <w:t>točki</w:t>
+      </w:r>
+      <w:proofErr w:type="spellEnd"/>
+      <w:r>
+        <w:rPr>
+          <w:lang w:val="pl-PL"/>
+        </w:rPr>
+        <w:t xml:space="preserve"> </w:t>
+      </w:r>
+      <w:proofErr w:type="spellStart"/>
+      <w:r>
+        <w:rPr>
+          <w:lang w:val="pl-PL"/>
+        </w:rPr>
+        <w:t>tih</w:t>
+      </w:r>
+      <w:proofErr w:type="spellEnd"/>
+      <w:r>
+        <w:rPr>
+          <w:lang w:val="pl-PL"/>
+        </w:rPr>
+        <w:t xml:space="preserve"> </w:t>
+      </w:r>
+      <w:proofErr w:type="spellStart"/>
+      <w:r>
+        <w:rPr>
+          <w:lang w:val="pl-PL"/>
+        </w:rPr>
+        <w:t>vektora</w:t>
+      </w:r>
+      <w:proofErr w:type="spellEnd"/>
+      <w:r>
+        <w:rPr>
+          <w:lang w:val="pl-PL"/>
+        </w:rPr>
+        <w:t xml:space="preserve">. </w:t>
+      </w:r>
+      <w:proofErr w:type="spellStart"/>
+      <w:r>
+        <w:rPr>
+          <w:lang w:val="pl-PL"/>
+        </w:rPr>
+        <w:t>Euklidska</w:t>
+      </w:r>
+      <w:proofErr w:type="spellEnd"/>
+      <w:r>
+        <w:rPr>
+          <w:lang w:val="pl-PL"/>
+        </w:rPr>
+        <w:t xml:space="preserve"> </w:t>
+      </w:r>
+      <w:proofErr w:type="spellStart"/>
+      <w:r>
+        <w:rPr>
+          <w:lang w:val="pl-PL"/>
+        </w:rPr>
+        <w:t>udaljenost</w:t>
+      </w:r>
+      <w:proofErr w:type="spellEnd"/>
+      <w:r>
+        <w:rPr>
+          <w:lang w:val="pl-PL"/>
+        </w:rPr>
+        <w:t xml:space="preserve"> </w:t>
+      </w:r>
+      <w:proofErr w:type="spellStart"/>
+      <w:r>
+        <w:rPr>
+          <w:lang w:val="pl-PL"/>
+        </w:rPr>
+        <w:t>između</w:t>
+      </w:r>
+      <w:proofErr w:type="spellEnd"/>
+      <w:r>
+        <w:rPr>
+          <w:lang w:val="pl-PL"/>
+        </w:rPr>
+        <w:t xml:space="preserve"> </w:t>
+      </w:r>
+      <w:proofErr w:type="spellStart"/>
+      <w:r>
+        <w:rPr>
+          <w:lang w:val="pl-PL"/>
+        </w:rPr>
+        <w:t>dvije</w:t>
+      </w:r>
+      <w:proofErr w:type="spellEnd"/>
+      <w:r>
+        <w:rPr>
+          <w:lang w:val="pl-PL"/>
+        </w:rPr>
+        <w:t xml:space="preserve"> </w:t>
+      </w:r>
+      <w:proofErr w:type="spellStart"/>
+      <w:r>
+        <w:rPr>
+          <w:lang w:val="pl-PL"/>
+        </w:rPr>
+        <w:t>točke</w:t>
+      </w:r>
+      <w:proofErr w:type="spellEnd"/>
+      <w:r>
+        <w:rPr>
+          <w:lang w:val="pl-PL"/>
+        </w:rPr>
+        <w:t xml:space="preserve"> p i q je dana formułom</w:t>
+      </w:r>
+    </w:p>
+    <w:p>
+      <w:pPr>
+        <w:spacing w:line="259" w:lineRule="auto"/>
+        <w:ind w:firstLine="708"/>
+        <w:jc w:val="left"/>
+        <w:rPr>
+          <w:lang w:val="pl-PL"/>
+        </w:rPr>
+      </w:pPr>
+      <w:r>
+        <w:rPr>
+          <w:noProof/>
+          <w:lang w:val="pl-PL"/>
+        </w:rPr>
+        <w:drawing>
+          <wp:inline distT="0" distB="0" distL="0" distR="0" wp14:anchorId="66D4F6D0" wp14:editId="2BD18D13">
+            <wp:extent cx="4044462" cy="876300"/>
+            <wp:effectExtent l="0" t="0" r="0" b="0"/>
+            <wp:docPr id="11" name="Picture 11" descr="A picture containing object&#10;&#10;Description automatically generated"/>
+            <wp:cNvGraphicFramePr>
+              <a:graphicFrameLocks xmlns:a="http://schemas.openxmlformats.org/drawingml/2006/main" noChangeAspect="1"/>
+            </wp:cNvGraphicFramePr>
+            <a:graphic xmlns:a="http://schemas.openxmlformats.org/drawingml/2006/main">
+              <a:graphicData uri="http://schemas.openxmlformats.org/drawingml/2006/picture">
+                <pic:pic xmlns:pic="http://schemas.openxmlformats.org/drawingml/2006/picture">
+                  <pic:nvPicPr>
+                    <pic:cNvPr id="11" name="Screenshot 2020-02-05 at 12.59.50.png"/>
+                    <pic:cNvPicPr/>
+                  </pic:nvPicPr>
+                  <pic:blipFill>
+                    <a:blip r:embed="rId13">
+                      <a:extLst>
+                        <a:ext uri="{28A0092B-C50C-407E-A947-70E740481C1C}">
+                          <a14:useLocalDpi xmlns:a14="http://schemas.microsoft.com/office/drawing/2010/main" val="0"/>
+                        </a:ext>
+                      </a:extLst>
+                    </a:blip>
+                    <a:stretch>
+                      <a:fillRect/>
+                    </a:stretch>
+                  </pic:blipFill>
+                  <pic:spPr>
+                    <a:xfrm>
+                      <a:off x="0" y="0"/>
+                      <a:ext cx="4049681" cy="877431"/>
+                    </a:xfrm>
+                    <a:prstGeom prst="rect">
+                      <a:avLst/>
+                    </a:prstGeom>
+                  </pic:spPr>
+                </pic:pic>
+              </a:graphicData>
+            </a:graphic>
+          </wp:inline>
+        </w:drawing>
+      </w:r>
+    </w:p>
+    <w:p>
+      <w:pPr>
+        <w:spacing w:line="259" w:lineRule="auto"/>
+        <w:ind w:firstLine="708"/>
+        <w:jc w:val="left"/>
+        <w:rPr>
+          <w:lang w:val="pl-PL"/>
+        </w:rPr>
+      </w:pPr>
+      <w:r>
+        <w:rPr>
+          <w:lang w:val="pl-PL"/>
+        </w:rPr>
+        <w:br w:type="page"/>
+      </w:r>
+    </w:p>
+    <w:p>
+      <w:pPr>
+        <w:ind w:firstLine="708"/>
+      </w:pPr>
+      <w:r>
+        <w:lastRenderedPageBreak/>
         <w:t xml:space="preserve">Budući da je teško doći do službenih dokumenata, set slika na kojima se program testirao je malen. U sljedećem primjeru, program je ispravno zaključio da se radi </w:t>
       </w:r>
       <w:r>
@@ -1179,7 +2211,7 @@
                     </pic:cNvPicPr>
                   </pic:nvPicPr>
                   <pic:blipFill>
-                    <a:blip r:embed="rId10" cstate="print">
+                    <a:blip r:embed="rId14" cstate="print">
                       <a:extLst>
                         <a:ext uri="{28A0092B-C50C-407E-A947-70E740481C1C}">
                           <a14:useLocalDpi xmlns:a14="http://schemas.microsoft.com/office/drawing/2010/main" val="0"/>
@@ -1235,7 +2267,7 @@
                     </pic:cNvPicPr>
                   </pic:nvPicPr>
                   <pic:blipFill>
-                    <a:blip r:embed="rId11">
+                    <a:blip r:embed="rId15">
                       <a:extLst>
                         <a:ext uri="{28A0092B-C50C-407E-A947-70E740481C1C}">
                           <a14:useLocalDpi xmlns:a14="http://schemas.microsoft.com/office/drawing/2010/main" val="0"/>
@@ -1272,16 +2304,38 @@
         <w:spacing w:line="259" w:lineRule="auto"/>
         <w:jc w:val="left"/>
       </w:pPr>
-      <w:r>
-        <w:br w:type="page"/>
-      </w:r>
+      <w:sdt>
+        <w:sdtPr>
+          <w:id w:val="480593020"/>
+          <w:citation/>
+        </w:sdtPr>
+        <w:sdtContent>
+          <w:r>
+            <w:fldChar w:fldCharType="begin"/>
+          </w:r>
+          <w:r>
+            <w:instrText xml:space="preserve"> CITATION Wik \l 1050 </w:instrText>
+          </w:r>
+          <w:r>
+            <w:fldChar w:fldCharType="separate"/>
+          </w:r>
+          <w:r>
+            <w:rPr>
+              <w:noProof/>
+            </w:rPr>
+            <w:t>(Wikipedia, n.d.)</w:t>
+          </w:r>
+          <w:r>
+            <w:fldChar w:fldCharType="end"/>
+          </w:r>
+        </w:sdtContent>
+      </w:sdt>
     </w:p>
     <w:p>
       <w:pPr>
         <w:ind w:firstLine="708"/>
       </w:pPr>
       <w:r>
-        <w:lastRenderedPageBreak/>
         <w:t>Za sljedeći par slika točno pretpostavlja da se ne radi o istoj osobi.</w:t>
       </w:r>
     </w:p>
@@ -1311,7 +2365,7 @@
                     </pic:cNvPicPr>
                   </pic:nvPicPr>
                   <pic:blipFill>
-                    <a:blip r:embed="rId10" cstate="print">
+                    <a:blip r:embed="rId14" cstate="print">
                       <a:extLst>
                         <a:ext uri="{28A0092B-C50C-407E-A947-70E740481C1C}">
                           <a14:useLocalDpi xmlns:a14="http://schemas.microsoft.com/office/drawing/2010/main" val="0"/>
@@ -1367,7 +2421,7 @@
                     </pic:cNvPicPr>
                   </pic:nvPicPr>
                   <pic:blipFill>
-                    <a:blip r:embed="rId12" cstate="print">
+                    <a:blip r:embed="rId16" cstate="print">
                       <a:extLst>
                         <a:ext uri="{28A0092B-C50C-407E-A947-70E740481C1C}">
                           <a14:useLocalDpi xmlns:a14="http://schemas.microsoft.com/office/drawing/2010/main" val="0"/>
@@ -1432,6 +2486,7 @@
         <w:rPr>
           <w:noProof/>
         </w:rPr>
+        <w:lastRenderedPageBreak/>
         <w:drawing>
           <wp:inline distT="0" distB="0" distL="0" distR="0" wp14:anchorId="7F728B1A" wp14:editId="337FC011">
             <wp:extent cx="1903873" cy="2809875"/>
@@ -1450,7 +2505,7 @@
                     </pic:cNvPicPr>
                   </pic:nvPicPr>
                   <pic:blipFill>
-                    <a:blip r:embed="rId13" cstate="print">
+                    <a:blip r:embed="rId17" cstate="print">
                       <a:extLst>
                         <a:ext uri="{28A0092B-C50C-407E-A947-70E740481C1C}">
                           <a14:useLocalDpi xmlns:a14="http://schemas.microsoft.com/office/drawing/2010/main" val="0"/>
@@ -1506,7 +2561,7 @@
                     </pic:cNvPicPr>
                   </pic:nvPicPr>
                   <pic:blipFill>
-                    <a:blip r:embed="rId14" cstate="print">
+                    <a:blip r:embed="rId18" cstate="print">
                       <a:extLst>
                         <a:ext uri="{28A0092B-C50C-407E-A947-70E740481C1C}">
                           <a14:useLocalDpi xmlns:a14="http://schemas.microsoft.com/office/drawing/2010/main" val="0"/>
@@ -1549,7 +2604,7 @@
     </w:p>
     <w:p>
       <w:pPr>
-        <w:pStyle w:val="Odlomakpopisa"/>
+        <w:pStyle w:val="ListParagraph"/>
         <w:numPr>
           <w:ilvl w:val="0"/>
           <w:numId w:val="1"/>
@@ -1595,7 +2650,7 @@
     </w:p>
     <w:p>
       <w:pPr>
-        <w:pStyle w:val="Odlomakpopisa"/>
+        <w:pStyle w:val="ListParagraph"/>
         <w:numPr>
           <w:ilvl w:val="0"/>
           <w:numId w:val="1"/>
@@ -1624,7 +2679,7 @@
       <w:sdtContent>
         <w:p>
           <w:pPr>
-            <w:pStyle w:val="Naslov1"/>
+            <w:pStyle w:val="Heading1"/>
           </w:pPr>
         </w:p>
         <w:sdt>
@@ -1636,7 +2691,8 @@
           <w:sdtContent>
             <w:p>
               <w:pPr>
-                <w:pStyle w:val="Bibliografija"/>
+                <w:pStyle w:val="Bibliography"/>
+                <w:ind w:left="720" w:hanging="720"/>
                 <w:rPr>
                   <w:noProof/>
                   <w:szCs w:val="24"/>
@@ -1660,7 +2716,7 @@
             </w:p>
             <w:p>
               <w:pPr>
-                <w:pStyle w:val="Bibliografija"/>
+                <w:pStyle w:val="Bibliography"/>
                 <w:ind w:left="720" w:hanging="720"/>
                 <w:rPr>
                   <w:noProof/>
@@ -1688,6 +2744,98 @@
               </w:r>
             </w:p>
             <w:p>
+              <w:pPr>
+                <w:pStyle w:val="Bibliography"/>
+                <w:ind w:left="720" w:hanging="720"/>
+                <w:rPr>
+                  <w:noProof/>
+                </w:rPr>
+              </w:pPr>
+              <w:r>
+                <w:rPr>
+                  <w:i/>
+                  <w:iCs/>
+                  <w:noProof/>
+                </w:rPr>
+                <w:t>Wikipedia</w:t>
+              </w:r>
+              <w:r>
+                <w:rPr>
+                  <w:noProof/>
+                </w:rPr>
+                <w:t>. (n.d.). Dohvaćeno iz https://en.wikipedia.org/wiki/Cosine_similarity</w:t>
+              </w:r>
+            </w:p>
+            <w:p>
+              <w:pPr>
+                <w:pStyle w:val="Bibliography"/>
+                <w:ind w:left="720" w:hanging="720"/>
+                <w:rPr>
+                  <w:noProof/>
+                </w:rPr>
+              </w:pPr>
+              <w:r>
+                <w:rPr>
+                  <w:i/>
+                  <w:iCs/>
+                  <w:noProof/>
+                </w:rPr>
+                <w:t>Wikipedia</w:t>
+              </w:r>
+              <w:r>
+                <w:rPr>
+                  <w:noProof/>
+                </w:rPr>
+                <w:t>. (n.d.). Dohvaćeno iz https://en.wikipedia.org/wiki/Euclidean_distance</w:t>
+              </w:r>
+            </w:p>
+            <w:p>
+              <w:pPr>
+                <w:pStyle w:val="Bibliography"/>
+                <w:ind w:left="720" w:hanging="720"/>
+                <w:rPr>
+                  <w:noProof/>
+                </w:rPr>
+              </w:pPr>
+              <w:r>
+                <w:rPr>
+                  <w:i/>
+                  <w:iCs/>
+                  <w:noProof/>
+                </w:rPr>
+                <w:t>Researchgate</w:t>
+              </w:r>
+              <w:r>
+                <w:rPr>
+                  <w:noProof/>
+                </w:rPr>
+                <w:t>. (n.d.). Dohvaćeno iz https://www.researchgate.net/figure/VGG-Face-network-architecture_fig2_319284653</w:t>
+              </w:r>
+            </w:p>
+            <w:p>
+              <w:pPr>
+                <w:pStyle w:val="Bibliography"/>
+                <w:ind w:left="720" w:hanging="720"/>
+                <w:rPr>
+                  <w:noProof/>
+                </w:rPr>
+              </w:pPr>
+              <w:r>
+                <w:rPr>
+                  <w:i/>
+                  <w:iCs/>
+                  <w:noProof/>
+                </w:rPr>
+                <w:t>Github gist</w:t>
+              </w:r>
+              <w:r>
+                <w:rPr>
+                  <w:noProof/>
+                </w:rPr>
+                <w:t>. (2020). Dohvaćeno iz https://gist.github.com/EncodeTS/6bbe8cb8bebad7a672f0d872561782d9</w:t>
+              </w:r>
+            </w:p>
+            <w:p>
               <w:r>
                 <w:rPr>
                   <w:b/>
@@ -1703,14 +2851,46 @@
               <w:r>
                 <w:t xml:space="preserve"> službene stranice, </w:t>
               </w:r>
-              <w:hyperlink r:id="rId15" w:history="1">
+              <w:hyperlink r:id="rId19" w:history="1">
                 <w:r>
                   <w:rPr>
-                    <w:rStyle w:val="Hiperveza"/>
+                    <w:rStyle w:val="Hyperlink"/>
                     <w:color w:val="auto"/>
                     <w:u w:val="none"/>
                   </w:rPr>
-                  <w:t>https://www.robots.ox.ac.uk/~vgg/software/vgg_face/</w:t>
+                  <w:t>https://</w:t>
+                </w:r>
+                <w:r>
+                  <w:rPr>
+                    <w:rStyle w:val="Hyperlink"/>
+                    <w:color w:val="auto"/>
+                    <w:u w:val="none"/>
+                  </w:rPr>
+                  <w:t>w</w:t>
+                </w:r>
+                <w:r>
+                  <w:rPr>
+                    <w:rStyle w:val="Hyperlink"/>
+                    <w:color w:val="auto"/>
+                    <w:u w:val="none"/>
+                  </w:rPr>
+                  <w:t>ww.robo</w:t>
+                </w:r>
+                <w:r>
+                  <w:rPr>
+                    <w:rStyle w:val="Hyperlink"/>
+                    <w:color w:val="auto"/>
+                    <w:u w:val="none"/>
+                  </w:rPr>
+                  <w:t>t</w:t>
+                </w:r>
+                <w:r>
+                  <w:rPr>
+                    <w:rStyle w:val="Hyperlink"/>
+                    <w:color w:val="auto"/>
+                    <w:u w:val="none"/>
+                  </w:rPr>
+                  <w:t>s.ox.ac.uk/~vgg/software/vgg_face/</w:t>
                 </w:r>
               </w:hyperlink>
             </w:p>
@@ -1726,10 +2906,10 @@
               <w:r>
                 <w:t xml:space="preserve">, </w:t>
               </w:r>
-              <w:hyperlink r:id="rId16" w:history="1">
+              <w:hyperlink r:id="rId20" w:history="1">
                 <w:r>
                   <w:rPr>
-                    <w:rStyle w:val="Hiperveza"/>
+                    <w:rStyle w:val="Hyperlink"/>
                     <w:color w:val="auto"/>
                     <w:u w:val="none"/>
                   </w:rPr>
@@ -1744,7 +2924,7 @@
     <w:p/>
     <w:p>
       <w:pPr>
-        <w:pStyle w:val="Odlomakpopisa"/>
+        <w:pStyle w:val="ListParagraph"/>
         <w:numPr>
           <w:ilvl w:val="0"/>
           <w:numId w:val="1"/>
@@ -1769,10 +2949,10 @@
       <w:r>
         <w:t xml:space="preserve">-u, na poveznici </w:t>
       </w:r>
-      <w:hyperlink r:id="rId17" w:history="1">
+      <w:hyperlink r:id="rId21" w:history="1">
         <w:r>
           <w:rPr>
-            <w:rStyle w:val="Hiperveza"/>
+            <w:rStyle w:val="Hyperlink"/>
           </w:rPr>
           <w:t>https://github.com/ijakab/face-verification</w:t>
         </w:r>
@@ -1813,6 +2993,7 @@
         <w:ind w:firstLine="360"/>
       </w:pPr>
       <w:r>
+        <w:lastRenderedPageBreak/>
         <w:t>Također, potrebno je instalirati biblioteke koje se koriste, ukoliko već nisu</w:t>
       </w:r>
       <w:r>
@@ -2087,11 +3268,11 @@
   <w:footnote w:id="1">
     <w:p>
       <w:pPr>
-        <w:pStyle w:val="Tekstfusnote"/>
-      </w:pPr>
-      <w:r>
-        <w:rPr>
-          <w:rStyle w:val="Referencafusnote"/>
+        <w:pStyle w:val="FootnoteText"/>
+      </w:pPr>
+      <w:r>
+        <w:rPr>
+          <w:rStyle w:val="FootnoteReference"/>
         </w:rPr>
         <w:footnoteRef/>
       </w:r>
@@ -2130,11 +3311,53 @@
   <w:footnote w:id="2">
     <w:p>
       <w:pPr>
-        <w:pStyle w:val="Tekstfusnote"/>
-      </w:pPr>
-      <w:r>
-        <w:rPr>
-          <w:rStyle w:val="Referencafusnote"/>
+        <w:pStyle w:val="FootnoteText"/>
+      </w:pPr>
+      <w:r>
+        <w:rPr>
+          <w:rStyle w:val="FootnoteReference"/>
+        </w:rPr>
+        <w:footnoteRef/>
+      </w:r>
+      <w:r>
+        <w:t xml:space="preserve"> </w:t>
+      </w:r>
+      <w:sdt>
+        <w:sdtPr>
+          <w:id w:val="-1009212072"/>
+          <w:citation/>
+        </w:sdtPr>
+        <w:sdtContent>
+          <w:r>
+            <w:fldChar w:fldCharType="begin"/>
+          </w:r>
+          <w:r>
+            <w:instrText xml:space="preserve">CITATION Git \l 1050 </w:instrText>
+          </w:r>
+          <w:r>
+            <w:fldChar w:fldCharType="separate"/>
+          </w:r>
+          <w:r>
+            <w:rPr>
+              <w:noProof/>
+            </w:rPr>
+            <w:t>(Github gist, 2020)</w:t>
+          </w:r>
+          <w:r>
+            <w:fldChar w:fldCharType="end"/>
+          </w:r>
+        </w:sdtContent>
+      </w:sdt>
+    </w:p>
+  </w:footnote>
+  <w:footnote w:id="3">
+    <w:p>
+      <w:pPr>
+        <w:pStyle w:val="FootnoteText"/>
+      </w:pPr>
+      <w:r>
+        <w:rPr>
+          <w:rStyle w:val="FootnoteReference"/>
         </w:rPr>
         <w:footnoteRef/>
       </w:r>
@@ -2162,6 +3385,90 @@
               <w:noProof/>
             </w:rPr>
             <w:t>(Brownlee, 2019)</w:t>
+          </w:r>
+          <w:r>
+            <w:fldChar w:fldCharType="end"/>
+          </w:r>
+        </w:sdtContent>
+      </w:sdt>
+    </w:p>
+  </w:footnote>
+  <w:footnote w:id="4">
+    <w:p>
+      <w:pPr>
+        <w:pStyle w:val="FootnoteText"/>
+      </w:pPr>
+      <w:r>
+        <w:rPr>
+          <w:rStyle w:val="FootnoteReference"/>
+        </w:rPr>
+        <w:footnoteRef/>
+      </w:r>
+      <w:r>
+        <w:t xml:space="preserve"> </w:t>
+      </w:r>
+      <w:sdt>
+        <w:sdtPr>
+          <w:id w:val="-481536980"/>
+          <w:citation/>
+        </w:sdtPr>
+        <w:sdtContent>
+          <w:r>
+            <w:fldChar w:fldCharType="begin"/>
+          </w:r>
+          <w:r>
+            <w:instrText xml:space="preserve"> CITATION Wik \l 1050 </w:instrText>
+          </w:r>
+          <w:r>
+            <w:fldChar w:fldCharType="separate"/>
+          </w:r>
+          <w:r>
+            <w:rPr>
+              <w:noProof/>
+            </w:rPr>
+            <w:t>(Wikipedia, n.d.)</w:t>
+          </w:r>
+          <w:r>
+            <w:fldChar w:fldCharType="end"/>
+          </w:r>
+        </w:sdtContent>
+      </w:sdt>
+    </w:p>
+  </w:footnote>
+  <w:footnote w:id="5">
+    <w:p>
+      <w:pPr>
+        <w:pStyle w:val="FootnoteText"/>
+      </w:pPr>
+      <w:r>
+        <w:rPr>
+          <w:rStyle w:val="FootnoteReference"/>
+        </w:rPr>
+        <w:footnoteRef/>
+      </w:r>
+      <w:r>
+        <w:t xml:space="preserve"> </w:t>
+      </w:r>
+      <w:sdt>
+        <w:sdtPr>
+          <w:id w:val="-1146895353"/>
+          <w:citation/>
+        </w:sdtPr>
+        <w:sdtContent>
+          <w:r>
+            <w:fldChar w:fldCharType="begin"/>
+          </w:r>
+          <w:r>
+            <w:instrText xml:space="preserve"> CITATION Wik1 \l 1050 </w:instrText>
+          </w:r>
+          <w:r>
+            <w:fldChar w:fldCharType="separate"/>
+          </w:r>
+          <w:r>
+            <w:rPr>
+              <w:noProof/>
+            </w:rPr>
+            <w:t>(Wikipedia, n.d.)</w:t>
           </w:r>
           <w:r>
             <w:fldChar w:fldCharType="end"/>
@@ -2678,11 +3985,11 @@
       <w:sz w:val="24"/>
     </w:rPr>
   </w:style>
-  <w:style w:type="paragraph" w:styleId="Naslov1">
+  <w:style w:type="paragraph" w:styleId="Heading1">
     <w:name w:val="heading 1"/>
     <w:basedOn w:val="Normal"/>
     <w:next w:val="Normal"/>
-    <w:link w:val="Naslov1Char"/>
+    <w:link w:val="Heading1Char"/>
     <w:uiPriority w:val="9"/>
     <w:qFormat/>
     <w:rsid w:val="00340809"/>
@@ -2701,13 +4008,13 @@
       <w:lang w:eastAsia="hr-HR"/>
     </w:rPr>
   </w:style>
-  <w:style w:type="character" w:default="1" w:styleId="Zadanifontodlomka">
+  <w:style w:type="character" w:default="1" w:styleId="DefaultParagraphFont">
     <w:name w:val="Default Paragraph Font"/>
     <w:uiPriority w:val="1"/>
     <w:semiHidden/>
     <w:unhideWhenUsed/>
   </w:style>
-  <w:style w:type="table" w:default="1" w:styleId="Obinatablica">
+  <w:style w:type="table" w:default="1" w:styleId="TableNormal">
     <w:name w:val="Normal Table"/>
     <w:uiPriority w:val="99"/>
     <w:semiHidden/>
@@ -2722,13 +4029,13 @@
       </w:tblCellMar>
     </w:tblPr>
   </w:style>
-  <w:style w:type="numbering" w:default="1" w:styleId="Bezpopisa">
+  <w:style w:type="numbering" w:default="1" w:styleId="NoList">
     <w:name w:val="No List"/>
     <w:uiPriority w:val="99"/>
     <w:semiHidden/>
     <w:unhideWhenUsed/>
   </w:style>
-  <w:style w:type="paragraph" w:styleId="Odlomakpopisa">
+  <w:style w:type="paragraph" w:styleId="ListParagraph">
     <w:name w:val="List Paragraph"/>
     <w:basedOn w:val="Normal"/>
     <w:uiPriority w:val="34"/>
@@ -2739,10 +4046,10 @@
       <w:contextualSpacing/>
     </w:pPr>
   </w:style>
-  <w:style w:type="paragraph" w:styleId="Zaglavlje">
+  <w:style w:type="paragraph" w:styleId="Header">
     <w:name w:val="header"/>
     <w:basedOn w:val="Normal"/>
-    <w:link w:val="ZaglavljeChar"/>
+    <w:link w:val="HeaderChar"/>
     <w:uiPriority w:val="99"/>
     <w:unhideWhenUsed/>
     <w:rsid w:val="00C6695E"/>
@@ -2754,10 +4061,10 @@
       <w:spacing w:after="0" w:line="240" w:lineRule="auto"/>
     </w:pPr>
   </w:style>
-  <w:style w:type="character" w:customStyle="1" w:styleId="ZaglavljeChar">
-    <w:name w:val="Zaglavlje Char"/>
-    <w:basedOn w:val="Zadanifontodlomka"/>
-    <w:link w:val="Zaglavlje"/>
+  <w:style w:type="character" w:customStyle="1" w:styleId="HeaderChar">
+    <w:name w:val="Header Char"/>
+    <w:basedOn w:val="DefaultParagraphFont"/>
+    <w:link w:val="Header"/>
     <w:uiPriority w:val="99"/>
     <w:rsid w:val="00C6695E"/>
     <w:rPr>
@@ -2765,10 +4072,10 @@
       <w:sz w:val="24"/>
     </w:rPr>
   </w:style>
-  <w:style w:type="paragraph" w:styleId="Podnoje">
+  <w:style w:type="paragraph" w:styleId="Footer">
     <w:name w:val="footer"/>
     <w:basedOn w:val="Normal"/>
-    <w:link w:val="PodnojeChar"/>
+    <w:link w:val="FooterChar"/>
     <w:uiPriority w:val="99"/>
     <w:unhideWhenUsed/>
     <w:rsid w:val="00C6695E"/>
@@ -2780,10 +4087,10 @@
       <w:spacing w:after="0" w:line="240" w:lineRule="auto"/>
     </w:pPr>
   </w:style>
-  <w:style w:type="character" w:customStyle="1" w:styleId="PodnojeChar">
-    <w:name w:val="Podnožje Char"/>
-    <w:basedOn w:val="Zadanifontodlomka"/>
-    <w:link w:val="Podnoje"/>
+  <w:style w:type="character" w:customStyle="1" w:styleId="FooterChar">
+    <w:name w:val="Footer Char"/>
+    <w:basedOn w:val="DefaultParagraphFont"/>
+    <w:link w:val="Footer"/>
     <w:uiPriority w:val="99"/>
     <w:rsid w:val="00C6695E"/>
     <w:rPr>
@@ -2791,9 +4098,9 @@
       <w:sz w:val="24"/>
     </w:rPr>
   </w:style>
-  <w:style w:type="character" w:styleId="Referencakomentara">
+  <w:style w:type="character" w:styleId="CommentReference">
     <w:name w:val="annotation reference"/>
-    <w:basedOn w:val="Zadanifontodlomka"/>
+    <w:basedOn w:val="DefaultParagraphFont"/>
     <w:uiPriority w:val="99"/>
     <w:semiHidden/>
     <w:unhideWhenUsed/>
@@ -2803,10 +4110,10 @@
       <w:szCs w:val="16"/>
     </w:rPr>
   </w:style>
-  <w:style w:type="paragraph" w:styleId="Tekstkomentara">
+  <w:style w:type="paragraph" w:styleId="CommentText">
     <w:name w:val="annotation text"/>
     <w:basedOn w:val="Normal"/>
-    <w:link w:val="TekstkomentaraChar"/>
+    <w:link w:val="CommentTextChar"/>
     <w:uiPriority w:val="99"/>
     <w:semiHidden/>
     <w:unhideWhenUsed/>
@@ -2819,10 +4126,10 @@
       <w:szCs w:val="20"/>
     </w:rPr>
   </w:style>
-  <w:style w:type="character" w:customStyle="1" w:styleId="TekstkomentaraChar">
-    <w:name w:val="Tekst komentara Char"/>
-    <w:basedOn w:val="Zadanifontodlomka"/>
-    <w:link w:val="Tekstkomentara"/>
+  <w:style w:type="character" w:customStyle="1" w:styleId="CommentTextChar">
+    <w:name w:val="Comment Text Char"/>
+    <w:basedOn w:val="DefaultParagraphFont"/>
+    <w:link w:val="CommentText"/>
     <w:uiPriority w:val="99"/>
     <w:semiHidden/>
     <w:rsid w:val="006975EE"/>
@@ -2832,11 +4139,11 @@
       <w:szCs w:val="20"/>
     </w:rPr>
   </w:style>
-  <w:style w:type="paragraph" w:styleId="Predmetkomentara">
+  <w:style w:type="paragraph" w:styleId="CommentSubject">
     <w:name w:val="annotation subject"/>
-    <w:basedOn w:val="Tekstkomentara"/>
-    <w:next w:val="Tekstkomentara"/>
-    <w:link w:val="PredmetkomentaraChar"/>
+    <w:basedOn w:val="CommentText"/>
+    <w:next w:val="CommentText"/>
+    <w:link w:val="CommentSubjectChar"/>
     <w:uiPriority w:val="99"/>
     <w:semiHidden/>
     <w:unhideWhenUsed/>
@@ -2846,10 +4153,10 @@
       <w:bCs/>
     </w:rPr>
   </w:style>
-  <w:style w:type="character" w:customStyle="1" w:styleId="PredmetkomentaraChar">
-    <w:name w:val="Predmet komentara Char"/>
-    <w:basedOn w:val="TekstkomentaraChar"/>
-    <w:link w:val="Predmetkomentara"/>
+  <w:style w:type="character" w:customStyle="1" w:styleId="CommentSubjectChar">
+    <w:name w:val="Comment Subject Char"/>
+    <w:basedOn w:val="CommentTextChar"/>
+    <w:link w:val="CommentSubject"/>
     <w:uiPriority w:val="99"/>
     <w:semiHidden/>
     <w:rsid w:val="006975EE"/>
@@ -2861,10 +4168,10 @@
       <w:szCs w:val="20"/>
     </w:rPr>
   </w:style>
-  <w:style w:type="paragraph" w:styleId="Tekstbalonia">
+  <w:style w:type="paragraph" w:styleId="BalloonText">
     <w:name w:val="Balloon Text"/>
     <w:basedOn w:val="Normal"/>
-    <w:link w:val="TekstbaloniaChar"/>
+    <w:link w:val="BalloonTextChar"/>
     <w:uiPriority w:val="99"/>
     <w:semiHidden/>
     <w:unhideWhenUsed/>
@@ -2878,10 +4185,10 @@
       <w:szCs w:val="18"/>
     </w:rPr>
   </w:style>
-  <w:style w:type="character" w:customStyle="1" w:styleId="TekstbaloniaChar">
-    <w:name w:val="Tekst balončića Char"/>
-    <w:basedOn w:val="Zadanifontodlomka"/>
-    <w:link w:val="Tekstbalonia"/>
+  <w:style w:type="character" w:customStyle="1" w:styleId="BalloonTextChar">
+    <w:name w:val="Balloon Text Char"/>
+    <w:basedOn w:val="DefaultParagraphFont"/>
+    <w:link w:val="BalloonText"/>
     <w:uiPriority w:val="99"/>
     <w:semiHidden/>
     <w:rsid w:val="006975EE"/>
@@ -2891,10 +4198,10 @@
       <w:szCs w:val="18"/>
     </w:rPr>
   </w:style>
-  <w:style w:type="paragraph" w:styleId="Tekstfusnote">
+  <w:style w:type="paragraph" w:styleId="FootnoteText">
     <w:name w:val="footnote text"/>
     <w:basedOn w:val="Normal"/>
-    <w:link w:val="TekstfusnoteChar"/>
+    <w:link w:val="FootnoteTextChar"/>
     <w:uiPriority w:val="99"/>
     <w:semiHidden/>
     <w:unhideWhenUsed/>
@@ -2907,10 +4214,10 @@
       <w:szCs w:val="20"/>
     </w:rPr>
   </w:style>
-  <w:style w:type="character" w:customStyle="1" w:styleId="TekstfusnoteChar">
-    <w:name w:val="Tekst fusnote Char"/>
-    <w:basedOn w:val="Zadanifontodlomka"/>
-    <w:link w:val="Tekstfusnote"/>
+  <w:style w:type="character" w:customStyle="1" w:styleId="FootnoteTextChar">
+    <w:name w:val="Footnote Text Char"/>
+    <w:basedOn w:val="DefaultParagraphFont"/>
+    <w:link w:val="FootnoteText"/>
     <w:uiPriority w:val="99"/>
     <w:semiHidden/>
     <w:rsid w:val="006975EE"/>
@@ -2920,9 +4227,9 @@
       <w:szCs w:val="20"/>
     </w:rPr>
   </w:style>
-  <w:style w:type="character" w:styleId="Referencafusnote">
+  <w:style w:type="character" w:styleId="FootnoteReference">
     <w:name w:val="footnote reference"/>
-    <w:basedOn w:val="Zadanifontodlomka"/>
+    <w:basedOn w:val="DefaultParagraphFont"/>
     <w:uiPriority w:val="99"/>
     <w:semiHidden/>
     <w:unhideWhenUsed/>
@@ -2931,7 +4238,7 @@
       <w:vertAlign w:val="superscript"/>
     </w:rPr>
   </w:style>
-  <w:style w:type="paragraph" w:styleId="Bibliografija">
+  <w:style w:type="paragraph" w:styleId="Bibliography">
     <w:name w:val="Bibliography"/>
     <w:basedOn w:val="Normal"/>
     <w:next w:val="Normal"/>
@@ -2939,10 +4246,10 @@
     <w:unhideWhenUsed/>
     <w:rsid w:val="006975EE"/>
   </w:style>
-  <w:style w:type="character" w:customStyle="1" w:styleId="Naslov1Char">
-    <w:name w:val="Naslov 1 Char"/>
-    <w:basedOn w:val="Zadanifontodlomka"/>
-    <w:link w:val="Naslov1"/>
+  <w:style w:type="character" w:customStyle="1" w:styleId="Heading1Char">
+    <w:name w:val="Heading 1 Char"/>
+    <w:basedOn w:val="DefaultParagraphFont"/>
+    <w:link w:val="Heading1"/>
     <w:uiPriority w:val="9"/>
     <w:rsid w:val="00340809"/>
     <w:rPr>
@@ -2953,7 +4260,7 @@
       <w:lang w:eastAsia="hr-HR"/>
     </w:rPr>
   </w:style>
-  <w:style w:type="paragraph" w:styleId="Opisslike">
+  <w:style w:type="paragraph" w:styleId="Caption">
     <w:name w:val="caption"/>
     <w:basedOn w:val="Normal"/>
     <w:next w:val="Normal"/>
@@ -2972,15 +4279,27 @@
       <w:szCs w:val="18"/>
     </w:rPr>
   </w:style>
-  <w:style w:type="character" w:styleId="Hiperveza">
+  <w:style w:type="character" w:styleId="Hyperlink">
     <w:name w:val="Hyperlink"/>
-    <w:basedOn w:val="Zadanifontodlomka"/>
+    <w:basedOn w:val="DefaultParagraphFont"/>
     <w:uiPriority w:val="99"/>
     <w:semiHidden/>
     <w:unhideWhenUsed/>
     <w:rsid w:val="00AB4F87"/>
     <w:rPr>
       <w:color w:val="0000FF"/>
+      <w:u w:val="single"/>
+    </w:rPr>
+  </w:style>
+  <w:style w:type="character" w:styleId="FollowedHyperlink">
+    <w:name w:val="FollowedHyperlink"/>
+    <w:basedOn w:val="DefaultParagraphFont"/>
+    <w:uiPriority w:val="99"/>
+    <w:semiHidden/>
+    <w:unhideWhenUsed/>
+    <w:rsid w:val="00090ECA"/>
+    <w:rPr>
+      <w:color w:val="954F72" w:themeColor="followedHyperlink"/>
       <w:u w:val="single"/>
     </w:rPr>
   </w:style>
@@ -3283,7 +4602,7 @@
 </file>
 
 <file path=customXml/item1.xml><?xml version="1.0" encoding="utf-8"?>
-<b:Sources xmlns:b="http://schemas.openxmlformats.org/officeDocument/2006/bibliography" xmlns="http://schemas.openxmlformats.org/officeDocument/2006/bibliography" SelectedStyle="\APASixthEditionOfficeOnline.xsl" StyleName="APA" Version="6">
+<b:Sources xmlns:b="http://schemas.openxmlformats.org/officeDocument/2006/bibliography" xmlns="http://schemas.openxmlformats.org/officeDocument/2006/bibliography" SelectedStyle="/APASixthEditionOfficeOnline.xsl" StyleName="APA" Version="6">
   <b:Source>
     <b:Tag>Ste</b:Tag>
     <b:SourceType>InternetSite</b:SourceType>
@@ -3302,7 +4621,7 @@
     <b:Year>2019</b:Year>
     <b:Month>2</b:Month>
     <b:Day>10</b:Day>
-    <b:RefOrder>2</b:RefOrder>
+    <b:RefOrder>5</b:RefOrder>
   </b:Source>
   <b:Source>
     <b:Tag>Jas19</b:Tag>
@@ -3324,13 +4643,46 @@
     <b:Month>6</b:Month>
     <b:Day>5</b:Day>
     <b:URL>https://machinelearningmastery.com/how-to-perform-face-recognition-with-vggface2-convolutional-neural-network-in-keras/</b:URL>
+    <b:RefOrder>3</b:RefOrder>
+  </b:Source>
+  <b:Source>
+    <b:Tag>Wik</b:Tag>
+    <b:SourceType>InternetSite</b:SourceType>
+    <b:Guid>{A2F84C0F-41A2-5F4F-B7E7-1BA2534AE1B2}</b:Guid>
+    <b:Title>Wikipedia</b:Title>
+    <b:URL>https://en.wikipedia.org/wiki/Cosine_similarity</b:URL>
+    <b:RefOrder>4</b:RefOrder>
+  </b:Source>
+  <b:Source>
+    <b:Tag>Wik1</b:Tag>
+    <b:SourceType>InternetSite</b:SourceType>
+    <b:Guid>{D1F0D1E3-7FA8-B34E-8092-3DE68B44E092}</b:Guid>
+    <b:Title>Wikipedia</b:Title>
+    <b:URL>https://en.wikipedia.org/wiki/Euclidean_distance</b:URL>
+    <b:RefOrder>6</b:RefOrder>
+  </b:Source>
+  <b:Source>
+    <b:Tag>Res</b:Tag>
+    <b:SourceType>InternetSite</b:SourceType>
+    <b:Guid>{1EE9B129-A586-D84E-A94D-4D9D7945CB79}</b:Guid>
+    <b:Title>Researchgate</b:Title>
+    <b:URL>https://www.researchgate.net/figure/VGG-Face-network-architecture_fig2_319284653</b:URL>
+    <b:RefOrder>2</b:RefOrder>
+  </b:Source>
+  <b:Source>
+    <b:Tag>Git</b:Tag>
+    <b:SourceType>InternetSite</b:SourceType>
+    <b:Guid>{996F0AA8-FD24-1448-9C15-9D4A11EE5483}</b:Guid>
+    <b:Title>Github gist</b:Title>
+    <b:URL>https://gist.github.com/EncodeTS/6bbe8cb8bebad7a672f0d872561782d9</b:URL>
+    <b:Year>2020</b:Year>
     <b:RefOrder>1</b:RefOrder>
   </b:Source>
 </b:Sources>
 </file>
 
 <file path=customXml/itemProps1.xml><?xml version="1.0" encoding="utf-8"?>
-<ds:datastoreItem xmlns:ds="http://schemas.openxmlformats.org/officeDocument/2006/customXml" ds:itemID="{23508355-3310-4D6A-B559-3A933501854F}">
+<ds:datastoreItem xmlns:ds="http://schemas.openxmlformats.org/officeDocument/2006/customXml" ds:itemID="{B2443638-159B-BF48-B9EA-86F776F58715}">
   <ds:schemaRefs>
     <ds:schemaRef ds:uri="http://schemas.openxmlformats.org/officeDocument/2006/bibliography"/>
   </ds:schemaRefs>

</xml_diff>